<commit_message>
weekly meeting progress report
</commit_message>
<xml_diff>
--- a/git doc.docx
+++ b/git doc.docx
@@ -3,6 +3,11 @@
 <w:document xmlns:ve="http://schemas.openxmlformats.org/markup-compatibility/2006" xmlns:o="urn:schemas-microsoft-com:office:office" xmlns:r="http://schemas.openxmlformats.org/officeDocument/2006/relationships" xmlns:m="http://schemas.openxmlformats.org/officeDocument/2006/math" xmlns:v="urn:schemas-microsoft-com:vml" xmlns:wp="http://schemas.openxmlformats.org/drawingml/2006/wordprocessingDrawing" xmlns:w10="urn:schemas-microsoft-com:office:word" xmlns:w="http://schemas.openxmlformats.org/wordprocessingml/2006/main" xmlns:wne="http://schemas.microsoft.com/office/word/2006/wordml">
   <w:body>
     <w:p>
+      <w:pPr>
+        <w:rPr>
+          <w:rFonts w:hint="eastAsia"/>
+        </w:rPr>
+      </w:pPr>
       <w:hyperlink r:id="rId6" w:history="1">
         <w:r>
           <w:rPr>
@@ -12,6 +17,139 @@
         </w:r>
       </w:hyperlink>
     </w:p>
+    <w:p>
+      <w:pPr>
+        <w:rPr>
+          <w:rFonts w:hint="eastAsia"/>
+        </w:rPr>
+      </w:pPr>
+    </w:p>
+    <w:p>
+      <w:pPr>
+        <w:rPr>
+          <w:rFonts w:hint="eastAsia"/>
+        </w:rPr>
+      </w:pPr>
+      <w:r>
+        <w:rPr>
+          <w:rFonts w:hint="eastAsia"/>
+        </w:rPr>
+        <w:t xml:space="preserve">Hello guys, </w:t>
+      </w:r>
+    </w:p>
+    <w:p>
+      <w:pPr>
+        <w:rPr>
+          <w:rFonts w:hint="eastAsia"/>
+        </w:rPr>
+      </w:pPr>
+      <w:r>
+        <w:rPr>
+          <w:rFonts w:hint="eastAsia"/>
+        </w:rPr>
+        <w:t>For today</w:t>
+      </w:r>
+      <w:r>
+        <w:t>’</w:t>
+      </w:r>
+      <w:r>
+        <w:rPr>
+          <w:rFonts w:hint="eastAsia"/>
+        </w:rPr>
+        <w:t>s meeting, we made some progress:</w:t>
+      </w:r>
+    </w:p>
+    <w:p>
+      <w:pPr>
+        <w:rPr>
+          <w:rFonts w:hint="eastAsia"/>
+        </w:rPr>
+      </w:pPr>
+    </w:p>
+    <w:p>
+      <w:pPr>
+        <w:rPr>
+          <w:rFonts w:hint="eastAsia"/>
+        </w:rPr>
+      </w:pPr>
+      <w:r>
+        <w:rPr>
+          <w:rFonts w:hint="eastAsia"/>
+        </w:rPr>
+        <w:t>1 html5 : client side</w:t>
+      </w:r>
+    </w:p>
+    <w:p>
+      <w:pPr>
+        <w:rPr>
+          <w:rFonts w:hint="eastAsia"/>
+        </w:rPr>
+      </w:pPr>
+      <w:r>
+        <w:rPr>
+          <w:rFonts w:hint="eastAsia"/>
+        </w:rPr>
+        <w:t>2 php as server side</w:t>
+      </w:r>
+    </w:p>
+    <w:p>
+      <w:pPr>
+        <w:rPr>
+          <w:rFonts w:hint="eastAsia"/>
+        </w:rPr>
+      </w:pPr>
+      <w:r>
+        <w:rPr>
+          <w:rFonts w:hint="eastAsia"/>
+        </w:rPr>
+        <w:t>3 mysql or sqlite as the databse</w:t>
+      </w:r>
+    </w:p>
+    <w:p>
+      <w:pPr>
+        <w:rPr>
+          <w:rFonts w:hint="eastAsia"/>
+        </w:rPr>
+      </w:pPr>
+      <w:r>
+        <w:rPr>
+          <w:rFonts w:hint="eastAsia"/>
+        </w:rPr>
+        <w:t xml:space="preserve">4 hibernate mapping database </w:t>
+      </w:r>
+    </w:p>
+    <w:p>
+      <w:pPr>
+        <w:rPr>
+          <w:rFonts w:hint="eastAsia"/>
+        </w:rPr>
+      </w:pPr>
+      <w:r>
+        <w:rPr>
+          <w:rFonts w:hint="eastAsia"/>
+        </w:rPr>
+        <w:t xml:space="preserve">5 git as version control. I have applied a </w:t>
+      </w:r>
+      <w:r>
+        <w:t>repository</w:t>
+      </w:r>
+      <w:r>
+        <w:rPr>
+          <w:rFonts w:hint="eastAsia"/>
+        </w:rPr>
+        <w:t xml:space="preserve">, the https link at the first line ! Try to figure out use eclipse or tortoisegit connect this </w:t>
+      </w:r>
+      <w:r>
+        <w:t>repository</w:t>
+      </w:r>
+      <w:r>
+        <w:rPr>
+          <w:rFonts w:hint="eastAsia"/>
+        </w:rPr>
+        <w:t>.</w:t>
+      </w:r>
+    </w:p>
+    <w:p/>
     <w:sectPr>
       <w:pgSz w:w="11906" w:h="16838"/>
       <w:pgMar w:top="1440" w:right="1800" w:bottom="1440" w:left="1800" w:header="851" w:footer="992" w:gutter="0"/>
@@ -216,6 +354,7 @@
   <w:style w:type="paragraph" w:default="1" w:styleId="a">
     <w:name w:val="Normal"/>
     <w:qFormat/>
+    <w:rsid w:val="00E20263"/>
     <w:pPr>
       <w:widowControl w:val="0"/>
       <w:jc w:val="both"/>

</xml_diff>